<commit_message>
Finished CreditCardAccount, CreditCard, and BankAccount
</commit_message>
<xml_diff>
--- a/Spring-1-2021/622/Assignments/metcs622_Assignment1.docx
+++ b/Spring-1-2021/622/Assignments/metcs622_Assignment1.docx
@@ -1352,7 +1352,13 @@
         <w:t>FinFree</w:t>
       </w:r>
       <w:r>
-        <w:t xml:space="preserve">, incorporates information and data from the user’s bank, brokerage, and credit card accounts in order to help give them a brief overview of their current financial position. From there, to use </w:t>
+        <w:t>, incorporates information and data from the user’s bank, brokerage, and credit card accounts in order to help give them a brief overview of their current financial position.</w:t>
+      </w:r>
+      <w:r>
+        <w:t xml:space="preserve"> The earliest iterations will ask the user to manually input this information, then later releases will ask for login information. Eventually, FinFree will incorporate Plaid as a login mechanism.</w:t>
+      </w:r>
+      <w:r>
+        <w:t xml:space="preserve"> From there, to use </w:t>
       </w:r>
       <w:r>
         <w:t>FinFree</w:t>
@@ -3804,16 +3810,6 @@
       </w:r>
     </w:p>
     <w:p>
-      <w:pPr>
-        <w:rPr>
-          <w:rFonts w:ascii="Arial Narrow" w:hAnsi="Arial Narrow" w:cs="Tahoma"/>
-          <w:color w:val="A6A6A6" w:themeColor="background1" w:themeShade="A6"/>
-          <w:sz w:val="20"/>
-          <w:szCs w:val="24"/>
-          <w:bdr w:val="none" w:sz="0" w:space="0" w:color="auto" w:frame="1"/>
-          <w:shd w:val="clear" w:color="auto" w:fill="FFFFFF"/>
-        </w:rPr>
-      </w:pPr>
       <w:r>
         <w:t xml:space="preserve">The </w:t>
       </w:r>
@@ -3840,19 +3836,7 @@
           <w:rPr>
             <w:rStyle w:val="Hyperlink"/>
           </w:rPr>
-          <w:t>h</w:t>
-        </w:r>
-        <w:r>
-          <w:rPr>
-            <w:rStyle w:val="Hyperlink"/>
-          </w:rPr>
-          <w:t>e</w:t>
-        </w:r>
-        <w:r>
-          <w:rPr>
-            <w:rStyle w:val="Hyperlink"/>
-          </w:rPr>
-          <w:t>re</w:t>
+          <w:t>here</w:t>
         </w:r>
       </w:hyperlink>
       <w:r>
@@ -3895,14 +3879,85 @@
         <w:t>().</w:t>
       </w:r>
       <w:r>
+        <w:t xml:space="preserve"> This is the case specifically for CreditCardAccounts, because one of these accounts can contain multiple cards, and the system must credit or debit the correct credit card.</w:t>
+      </w:r>
+      <w:r>
         <w:t xml:space="preserve"> The figure includes inheritance.</w:t>
       </w:r>
+      <w:r>
+        <w:t xml:space="preserve"> Here is an image of the UML:</w:t>
+      </w:r>
+    </w:p>
+    <w:p>
+      <w:pPr>
+        <w:rPr>
+          <w:rFonts w:ascii="Arial Narrow" w:hAnsi="Arial Narrow" w:cs="Tahoma"/>
+          <w:color w:val="A6A6A6" w:themeColor="background1" w:themeShade="A6"/>
+          <w:sz w:val="20"/>
+          <w:szCs w:val="24"/>
+          <w:bdr w:val="none" w:sz="0" w:space="0" w:color="auto" w:frame="1"/>
+          <w:shd w:val="clear" w:color="auto" w:fill="FFFFFF"/>
+        </w:rPr>
+      </w:pPr>
+      <w:r>
+        <w:rPr>
+          <w:rFonts w:ascii="Arial Narrow" w:hAnsi="Arial Narrow" w:cs="Tahoma"/>
+          <w:noProof/>
+          <w:color w:val="A6A6A6" w:themeColor="background1" w:themeShade="A6"/>
+          <w:sz w:val="20"/>
+          <w:szCs w:val="24"/>
+          <w:bdr w:val="none" w:sz="0" w:space="0" w:color="auto" w:frame="1"/>
+          <w:shd w:val="clear" w:color="auto" w:fill="FFFFFF"/>
+        </w:rPr>
+        <w:drawing>
+          <wp:inline distT="0" distB="0" distL="0" distR="0" wp14:anchorId="3B245019" wp14:editId="7281B361">
+            <wp:extent cx="5943600" cy="4107180"/>
+            <wp:effectExtent l="0" t="0" r="0" b="7620"/>
+            <wp:docPr id="3" name="Picture 3" descr="Diagram&#10;&#10;Description automatically generated"/>
+            <wp:cNvGraphicFramePr>
+              <a:graphicFrameLocks xmlns:a="http://schemas.openxmlformats.org/drawingml/2006/main" noChangeAspect="1"/>
+            </wp:cNvGraphicFramePr>
+            <a:graphic xmlns:a="http://schemas.openxmlformats.org/drawingml/2006/main">
+              <a:graphicData uri="http://schemas.openxmlformats.org/drawingml/2006/picture">
+                <pic:pic xmlns:pic="http://schemas.openxmlformats.org/drawingml/2006/picture">
+                  <pic:nvPicPr>
+                    <pic:cNvPr id="3" name="Picture 3" descr="Diagram&#10;&#10;Description automatically generated"/>
+                    <pic:cNvPicPr/>
+                  </pic:nvPicPr>
+                  <pic:blipFill>
+                    <a:blip r:embed="rId10">
+                      <a:extLst>
+                        <a:ext uri="{28A0092B-C50C-407E-A947-70E740481C1C}">
+                          <a14:useLocalDpi xmlns:a14="http://schemas.microsoft.com/office/drawing/2010/main" val="0"/>
+                        </a:ext>
+                      </a:extLst>
+                    </a:blip>
+                    <a:stretch>
+                      <a:fillRect/>
+                    </a:stretch>
+                  </pic:blipFill>
+                  <pic:spPr>
+                    <a:xfrm>
+                      <a:off x="0" y="0"/>
+                      <a:ext cx="5943600" cy="4107180"/>
+                    </a:xfrm>
+                    <a:prstGeom prst="rect">
+                      <a:avLst/>
+                    </a:prstGeom>
+                  </pic:spPr>
+                </pic:pic>
+              </a:graphicData>
+            </a:graphic>
+          </wp:inline>
+        </w:drawing>
+      </w:r>
     </w:p>
     <w:p>
       <w:pPr>
         <w:pStyle w:val="Heading3"/>
       </w:pPr>
       <w:r>
+        <w:lastRenderedPageBreak/>
         <w:t>1.6</w:t>
       </w:r>
       <w:r>
@@ -4058,7 +4113,7 @@
                     <pic:cNvPicPr/>
                   </pic:nvPicPr>
                   <pic:blipFill>
-                    <a:blip r:embed="rId10">
+                    <a:blip r:embed="rId11">
                       <a:extLst>
                         <a:ext uri="{28A0092B-C50C-407E-A947-70E740481C1C}">
                           <a14:useLocalDpi xmlns:a14="http://schemas.microsoft.com/office/drawing/2010/main" val="0"/>
@@ -4210,18 +4265,7 @@
           <w:bdr w:val="none" w:sz="0" w:space="0" w:color="auto" w:frame="1"/>
           <w:shd w:val="clear" w:color="auto" w:fill="FFFFFF"/>
         </w:rPr>
-        <w:t xml:space="preserve">s are </w:t>
-      </w:r>
-      <w:r>
-        <w:rPr>
-          <w:rFonts w:ascii="Arial Narrow" w:hAnsi="Arial Narrow"/>
-          <w:color w:val="A6A6A6" w:themeColor="background1" w:themeShade="A6"/>
-          <w:sz w:val="20"/>
-          <w:bdr w:val="none" w:sz="0" w:space="0" w:color="auto" w:frame="1"/>
-          <w:shd w:val="clear" w:color="auto" w:fill="FFFFFF"/>
-        </w:rPr>
-        <w:lastRenderedPageBreak/>
-        <w:t xml:space="preserve">different </w:t>
+        <w:t xml:space="preserve">s are different </w:t>
       </w:r>
       <w:r>
         <w:rPr>
@@ -5048,6 +5092,7 @@
         <w:pStyle w:val="Heading3"/>
       </w:pPr>
       <w:r>
+        <w:lastRenderedPageBreak/>
         <w:t>1.</w:t>
       </w:r>
       <w:r>
@@ -6343,7 +6388,6 @@
           <w:sz w:val="20"/>
           <w:szCs w:val="20"/>
         </w:rPr>
-        <w:lastRenderedPageBreak/>
         <w:tab/>
       </w:r>
       <w:r>
@@ -6784,10 +6828,10 @@
             <v:path o:extrusionok="f" gradientshapeok="t" o:connecttype="rect"/>
             <o:lock v:ext="edit" aspectratio="t"/>
           </v:shapetype>
-          <v:shape id="_x0000_i1025" type="#_x0000_t75" style="width:479.25pt;height:249.75pt" o:ole="">
-            <v:imagedata r:id="rId11" o:title=""/>
+          <v:shape id="_x0000_i1025" type="#_x0000_t75" style="width:479.6pt;height:249.8pt" o:ole="">
+            <v:imagedata r:id="rId12" o:title=""/>
           </v:shape>
-          <o:OLEObject Type="Embed" ProgID="Excel.Sheet.12" ShapeID="_x0000_i1025" DrawAspect="Content" ObjectID="_1672971312" r:id="rId12"/>
+          <o:OLEObject Type="Embed" ProgID="Excel.Sheet.12" ShapeID="_x0000_i1025" DrawAspect="Content" ObjectID="_1673222015" r:id="rId13"/>
         </w:object>
       </w:r>
     </w:p>
@@ -7781,6 +7825,7 @@
     <w:lsdException w:name="HTML Sample" w:semiHidden="1" w:unhideWhenUsed="1"/>
     <w:lsdException w:name="HTML Typewriter" w:semiHidden="1" w:unhideWhenUsed="1"/>
     <w:lsdException w:name="HTML Variable" w:semiHidden="1" w:unhideWhenUsed="1"/>
+    <w:lsdException w:name="Normal Table" w:semiHidden="1" w:unhideWhenUsed="1"/>
     <w:lsdException w:name="annotation subject" w:semiHidden="1" w:unhideWhenUsed="1"/>
     <w:lsdException w:name="No List" w:semiHidden="1" w:unhideWhenUsed="1"/>
     <w:lsdException w:name="Outline List 1" w:semiHidden="1" w:unhideWhenUsed="1"/>
@@ -7823,8 +7868,11 @@
     <w:lsdException w:name="Table Contemporary" w:semiHidden="1" w:unhideWhenUsed="1"/>
     <w:lsdException w:name="Table Elegant" w:semiHidden="1" w:unhideWhenUsed="1"/>
     <w:lsdException w:name="Table Professional" w:semiHidden="1" w:unhideWhenUsed="1"/>
+    <w:lsdException w:name="Table Subtle 1" w:semiHidden="1" w:unhideWhenUsed="1"/>
     <w:lsdException w:name="Table Subtle 2" w:semiHidden="1" w:unhideWhenUsed="1"/>
     <w:lsdException w:name="Table Web 1" w:semiHidden="1" w:unhideWhenUsed="1"/>
+    <w:lsdException w:name="Table Web 2" w:semiHidden="1" w:unhideWhenUsed="1"/>
+    <w:lsdException w:name="Table Web 3" w:semiHidden="1" w:unhideWhenUsed="1"/>
     <w:lsdException w:name="Balloon Text" w:semiHidden="1" w:unhideWhenUsed="1"/>
     <w:lsdException w:name="Table Grid" w:uiPriority="39"/>
     <w:lsdException w:name="Table Theme" w:semiHidden="1" w:unhideWhenUsed="1"/>

</xml_diff>